<commit_message>
chore: cleaned up and documented test files
</commit_message>
<xml_diff>
--- a/__tests__/data/test14.docx
+++ b/__tests__/data/test14.docx
@@ -1,10 +1,9 @@
 
 <file path=word/document.xml><?xml version="1.0" encoding="utf-8"?>
-<w:document xmlns:wpc="http://schemas.microsoft.com/office/word/2010/wordprocessingCanvas" xmlns:mo="http://schemas.microsoft.com/office/mac/office/2008/main" xmlns:mc="http://schemas.openxmlformats.org/markup-compatibility/2006" xmlns:mv="urn:schemas-microsoft-com:mac:vml" xmlns:o="urn:schemas-microsoft-com:office:office" xmlns:r="http://schemas.openxmlformats.org/officeDocument/2006/relationships" xmlns:m="http://schemas.openxmlformats.org/officeDocument/2006/math" xmlns:v="urn:schemas-microsoft-com:vml" xmlns:wp14="http://schemas.microsoft.com/office/word/2010/wordprocessingDrawing" xmlns:wp="http://schemas.openxmlformats.org/drawingml/2006/wordprocessingDrawing" xmlns:w10="urn:schemas-microsoft-com:office:word" xmlns:w="http://schemas.openxmlformats.org/wordprocessingml/2006/main" xmlns:w14="http://schemas.microsoft.com/office/word/2010/wordml" xmlns:w15="http://schemas.microsoft.com/office/word/2012/wordml" xmlns:wpg="http://schemas.microsoft.com/office/word/2010/wordprocessingGroup" xmlns:wpi="http://schemas.microsoft.com/office/word/2010/wordprocessingInk" xmlns:wne="http://schemas.microsoft.com/office/word/2006/wordml" xmlns:wps="http://schemas.microsoft.com/office/word/2010/wordprocessingShape" mc:Ignorable="w14 w15 wp14">
+<w:document xmlns:wpc="http://schemas.microsoft.com/office/word/2010/wordprocessingCanvas" xmlns:cx="http://schemas.microsoft.com/office/drawing/2014/chartex" xmlns:cx1="http://schemas.microsoft.com/office/drawing/2015/9/8/chartex" xmlns:cx2="http://schemas.microsoft.com/office/drawing/2015/10/21/chartex" xmlns:cx3="http://schemas.microsoft.com/office/drawing/2016/5/9/chartex" xmlns:cx4="http://schemas.microsoft.com/office/drawing/2016/5/10/chartex" xmlns:cx5="http://schemas.microsoft.com/office/drawing/2016/5/11/chartex" xmlns:cx6="http://schemas.microsoft.com/office/drawing/2016/5/12/chartex" xmlns:cx7="http://schemas.microsoft.com/office/drawing/2016/5/13/chartex" xmlns:cx8="http://schemas.microsoft.com/office/drawing/2016/5/14/chartex" xmlns:mc="http://schemas.openxmlformats.org/markup-compatibility/2006" xmlns:aink="http://schemas.microsoft.com/office/drawing/2016/ink" xmlns:am3d="http://schemas.microsoft.com/office/drawing/2017/model3d" xmlns:o="urn:schemas-microsoft-com:office:office" xmlns:r="http://schemas.openxmlformats.org/officeDocument/2006/relationships" xmlns:m="http://schemas.openxmlformats.org/officeDocument/2006/math" xmlns:v="urn:schemas-microsoft-com:vml" xmlns:wp14="http://schemas.microsoft.com/office/word/2010/wordprocessingDrawing" xmlns:wp="http://schemas.openxmlformats.org/drawingml/2006/wordprocessingDrawing" xmlns:w10="urn:schemas-microsoft-com:office:word" xmlns:w="http://schemas.openxmlformats.org/wordprocessingml/2006/main" xmlns:w14="http://schemas.microsoft.com/office/word/2010/wordml" xmlns:w15="http://schemas.microsoft.com/office/word/2012/wordml" xmlns:w16cex="http://schemas.microsoft.com/office/word/2018/wordml/cex" xmlns:w16cid="http://schemas.microsoft.com/office/word/2016/wordml/cid" xmlns:w16="http://schemas.microsoft.com/office/word/2018/wordml" xmlns:w16se="http://schemas.microsoft.com/office/word/2015/wordml/symex" xmlns:wpg="http://schemas.microsoft.com/office/word/2010/wordprocessingGroup" xmlns:wpi="http://schemas.microsoft.com/office/word/2010/wordprocessingInk" xmlns:wne="http://schemas.microsoft.com/office/word/2006/wordml" xmlns:wps="http://schemas.microsoft.com/office/word/2010/wordprocessingShape" mc:Ignorable="w14 w15 w16se w16cid w16 w16cex wp14">
   <w:body>
     <w:p>
       <w:pPr>
-        <w:pStyle w:val="Heading1"/>
         <w:rPr>
           <w:lang w:val="en-CA"/>
         </w:rPr>
@@ -13,28 +12,7 @@
         <w:rPr>
           <w:lang w:val="en-CA"/>
         </w:rPr>
-        <w:t>Heading 1</w:t>
-      </w:r>
-    </w:p>
-    <w:p>
-      <w:pPr>
-        <w:rPr>
-          <w:lang w:val="en-CA"/>
-        </w:rPr>
-      </w:pPr>
-    </w:p>
-    <w:p>
-      <w:pPr>
-        <w:pStyle w:val="Heading2"/>
-        <w:rPr>
-          <w:lang w:val="en-CA"/>
-        </w:rPr>
-      </w:pPr>
-      <w:r>
-        <w:rPr>
-          <w:lang w:val="en-CA"/>
-        </w:rPr>
-        <w:t>Heading 2</w:t>
+        <w:t>This is a test of reviewing</w:t>
       </w:r>
     </w:p>
     <w:p>
@@ -47,22 +25,26 @@
     <w:p>
       <w:pPr>
         <w:rPr>
+          <w:ins w:id="0" w:author="Stuart Watt" w:date="2021-05-11T17:09:00Z"/>
           <w:lang w:val="en-CA"/>
         </w:rPr>
       </w:pPr>
-      <w:r>
-        <w:rPr>
-          <w:lang w:val="en-CA"/>
-        </w:rPr>
-        <w:t xml:space="preserve">Test of a paragraph with “bunny quotes” and an </w:t>
-      </w:r>
-      <w:r>
-        <w:rPr>
-          <w:lang w:val="en-CA"/>
-        </w:rPr>
-        <w:softHyphen/>
-        <w:t>— em dash.</w:t>
-      </w:r>
+      <w:ins w:id="1" w:author="Stuart Watt" w:date="2021-05-11T17:09:00Z">
+        <w:r>
+          <w:rPr>
+            <w:lang w:val="en-CA"/>
+          </w:rPr>
+          <w:t>This text has b</w:t>
+        </w:r>
+      </w:ins>
+      <w:ins w:id="2" w:author="Stuart Watt" w:date="2021-05-11T17:10:00Z">
+        <w:r>
+          <w:rPr>
+            <w:lang w:val="en-CA"/>
+          </w:rPr>
+          <w:t>een inserted, and should be included</w:t>
+        </w:r>
+      </w:ins>
     </w:p>
     <w:p>
       <w:pPr>
@@ -70,249 +52,14 @@
           <w:lang w:val="en-CA"/>
         </w:rPr>
       </w:pPr>
-    </w:p>
-    <w:p>
-      <w:pPr>
-        <w:rPr>
-          <w:lang w:val="en-CA"/>
-        </w:rPr>
-      </w:pPr>
-      <w:r>
-        <w:rPr>
-          <w:lang w:val="en-CA"/>
-        </w:rPr>
-        <w:t>A quote field</w:t>
-      </w:r>
-    </w:p>
-    <w:p>
-      <w:pPr>
-        <w:rPr>
-          <w:lang w:val="en-CA"/>
-        </w:rPr>
-      </w:pPr>
-    </w:p>
-    <w:p>
-      <w:pPr>
-        <w:rPr>
-          <w:lang w:val="en-CA"/>
-        </w:rPr>
-      </w:pPr>
-      <w:r>
-        <w:rPr>
-          <w:lang w:val="en-CA"/>
-        </w:rPr>
-        <w:fldChar w:fldCharType="begin"/>
-      </w:r>
-      <w:r>
-        <w:rPr>
-          <w:lang w:val="en-CA"/>
-        </w:rPr>
-        <w:instrText xml:space="preserve"> QUOTE "Tips" \* MERGEFORMAT </w:instrText>
-      </w:r>
-      <w:r>
-        <w:rPr>
-          <w:lang w:val="en-CA"/>
-        </w:rPr>
-        <w:fldChar w:fldCharType="separate"/>
-      </w:r>
-      <w:r>
-        <w:rPr>
-          <w:lang w:val="en-CA"/>
-        </w:rPr>
-        <w:t>Tips</w:t>
-      </w:r>
-      <w:r>
-        <w:rPr>
-          <w:lang w:val="en-CA"/>
-        </w:rPr>
-        <w:fldChar w:fldCharType="end"/>
-      </w:r>
-    </w:p>
-    <w:p>
-      <w:pPr>
-        <w:rPr>
-          <w:lang w:val="en-CA"/>
-        </w:rPr>
-      </w:pPr>
-    </w:p>
-    <w:p>
-      <w:pPr>
-        <w:rPr>
-          <w:rStyle w:val="Strong"/>
-        </w:rPr>
-      </w:pPr>
-      <w:r>
-        <w:rPr>
-          <w:rStyle w:val="Strong"/>
-        </w:rPr>
-        <w:t>Now follows a three by two table</w:t>
-      </w:r>
-    </w:p>
-    <w:p>
-      <w:pPr>
-        <w:rPr>
-          <w:lang w:val="en-CA"/>
-        </w:rPr>
-      </w:pPr>
-    </w:p>
-    <w:tbl>
-      <w:tblPr>
-        <w:tblStyle w:val="TableGrid"/>
-        <w:tblW w:w="0" w:type="auto"/>
-        <w:tblLook w:val="04A0" w:firstRow="1" w:lastRow="0" w:firstColumn="1" w:lastColumn="0" w:noHBand="0" w:noVBand="1"/>
-      </w:tblPr>
-      <w:tblGrid>
-        <w:gridCol w:w="3116"/>
-        <w:gridCol w:w="3117"/>
-        <w:gridCol w:w="3117"/>
-      </w:tblGrid>
-      <w:tr>
-        <w:tc>
-          <w:tcPr>
-            <w:tcW w:w="3116" w:type="dxa"/>
-          </w:tcPr>
-          <w:p>
-            <w:pPr>
-              <w:rPr>
-                <w:lang w:val="en-CA"/>
-              </w:rPr>
-            </w:pPr>
-            <w:r>
-              <w:rPr>
-                <w:lang w:val="en-CA"/>
-              </w:rPr>
-              <w:t>Cell 1</w:t>
-            </w:r>
-          </w:p>
-        </w:tc>
-        <w:tc>
-          <w:tcPr>
-            <w:tcW w:w="3117" w:type="dxa"/>
-          </w:tcPr>
-          <w:p>
-            <w:pPr>
-              <w:rPr>
-                <w:lang w:val="en-CA"/>
-              </w:rPr>
-            </w:pPr>
-            <w:r>
-              <w:rPr>
-                <w:lang w:val="en-CA"/>
-              </w:rPr>
-              <w:t>Cell 2</w:t>
-            </w:r>
-          </w:p>
-        </w:tc>
-        <w:tc>
-          <w:tcPr>
-            <w:tcW w:w="3117" w:type="dxa"/>
-          </w:tcPr>
-          <w:p>
-            <w:pPr>
-              <w:rPr>
-                <w:lang w:val="en-CA"/>
-              </w:rPr>
-            </w:pPr>
-            <w:r>
-              <w:rPr>
-                <w:lang w:val="en-CA"/>
-              </w:rPr>
-              <w:t>Cell 3</w:t>
-            </w:r>
-          </w:p>
-        </w:tc>
-      </w:tr>
-      <w:tr>
-        <w:tc>
-          <w:tcPr>
-            <w:tcW w:w="3116" w:type="dxa"/>
-          </w:tcPr>
-          <w:p>
-            <w:pPr>
-              <w:rPr>
-                <w:lang w:val="en-CA"/>
-              </w:rPr>
-            </w:pPr>
-            <w:r>
-              <w:rPr>
-                <w:lang w:val="en-CA"/>
-              </w:rPr>
-              <w:t>Cell 4 (cell 5 will be skipped)</w:t>
-            </w:r>
-          </w:p>
-        </w:tc>
-        <w:tc>
-          <w:tcPr>
-            <w:tcW w:w="3117" w:type="dxa"/>
-          </w:tcPr>
-          <w:p>
-            <w:pPr>
-              <w:rPr>
-                <w:lang w:val="en-CA"/>
-              </w:rPr>
-            </w:pPr>
-          </w:p>
-        </w:tc>
-        <w:tc>
-          <w:tcPr>
-            <w:tcW w:w="3117" w:type="dxa"/>
-          </w:tcPr>
-          <w:p>
-            <w:pPr>
-              <w:rPr>
-                <w:lang w:val="en-CA"/>
-              </w:rPr>
-            </w:pPr>
-            <w:r>
-              <w:rPr>
-                <w:lang w:val="en-CA"/>
-              </w:rPr>
-              <w:t>Cell 6</w:t>
-            </w:r>
-          </w:p>
-          <w:p>
-            <w:pPr>
-              <w:rPr>
-                <w:lang w:val="en-CA"/>
-              </w:rPr>
-            </w:pPr>
-          </w:p>
-          <w:p>
-            <w:pPr>
-              <w:rPr>
-                <w:lang w:val="en-CA"/>
-              </w:rPr>
-            </w:pPr>
-            <w:r>
-              <w:rPr>
-                <w:lang w:val="en-CA"/>
-              </w:rPr>
-              <w:tab/>
-            </w:r>
-            <w:r>
-              <w:rPr>
-                <w:lang w:val="en-CA"/>
-              </w:rPr>
-              <w:t>And a second cell 6 paragraph</w:t>
-            </w:r>
-            <w:r>
-              <w:rPr>
-                <w:lang w:val="en-CA"/>
-              </w:rPr>
-              <w:t>, prefixed by a tab</w:t>
-            </w:r>
-            <w:bookmarkStart w:id="0" w:name="_GoBack"/>
-            <w:bookmarkEnd w:id="0"/>
-          </w:p>
-        </w:tc>
-      </w:tr>
-    </w:tbl>
-    <w:p>
-      <w:pPr>
-        <w:rPr>
-          <w:lang w:val="en-CA"/>
-        </w:rPr>
-      </w:pPr>
+      <w:del w:id="3" w:author="Stuart Watt" w:date="2021-05-11T17:10:00Z">
+        <w:r>
+          <w:rPr>
+            <w:lang w:val="en-CA"/>
+          </w:rPr>
+          <w:delText>This text has been deleted, and should not be included</w:delText>
+        </w:r>
+      </w:del>
     </w:p>
     <w:sectPr>
       <w:pgSz w:w="12240" w:h="15840"/>
@@ -324,58 +71,26 @@
 </w:document>
 </file>
 
-<file path=word/endnotes.xml><?xml version="1.0" encoding="utf-8"?>
-<w:endnotes xmlns:wpc="http://schemas.microsoft.com/office/word/2010/wordprocessingCanvas" xmlns:mo="http://schemas.microsoft.com/office/mac/office/2008/main" xmlns:mc="http://schemas.openxmlformats.org/markup-compatibility/2006" xmlns:mv="urn:schemas-microsoft-com:mac:vml" xmlns:o="urn:schemas-microsoft-com:office:office" xmlns:r="http://schemas.openxmlformats.org/officeDocument/2006/relationships" xmlns:m="http://schemas.openxmlformats.org/officeDocument/2006/math" xmlns:v="urn:schemas-microsoft-com:vml" xmlns:wp14="http://schemas.microsoft.com/office/word/2010/wordprocessingDrawing" xmlns:wp="http://schemas.openxmlformats.org/drawingml/2006/wordprocessingDrawing" xmlns:w10="urn:schemas-microsoft-com:office:word" xmlns:w="http://schemas.openxmlformats.org/wordprocessingml/2006/main" xmlns:w14="http://schemas.microsoft.com/office/word/2010/wordml" xmlns:w15="http://schemas.microsoft.com/office/word/2012/wordml" xmlns:wpg="http://schemas.microsoft.com/office/word/2010/wordprocessingGroup" xmlns:wpi="http://schemas.microsoft.com/office/word/2010/wordprocessingInk" xmlns:wne="http://schemas.microsoft.com/office/word/2006/wordml" xmlns:wps="http://schemas.microsoft.com/office/word/2010/wordprocessingShape" mc:Ignorable="w14 w15 wp14">
-  <w:endnote w:type="separator" w:id="-1">
-    <w:p>
-      <w:r>
-        <w:separator/>
-      </w:r>
-    </w:p>
-  </w:endnote>
-  <w:endnote w:type="continuationSeparator" w:id="0">
-    <w:p>
-      <w:r>
-        <w:continuationSeparator/>
-      </w:r>
-    </w:p>
-  </w:endnote>
-</w:endnotes>
-</file>
-
-<file path=word/footnotes.xml><?xml version="1.0" encoding="utf-8"?>
-<w:footnotes xmlns:wpc="http://schemas.microsoft.com/office/word/2010/wordprocessingCanvas" xmlns:mo="http://schemas.microsoft.com/office/mac/office/2008/main" xmlns:mc="http://schemas.openxmlformats.org/markup-compatibility/2006" xmlns:mv="urn:schemas-microsoft-com:mac:vml" xmlns:o="urn:schemas-microsoft-com:office:office" xmlns:r="http://schemas.openxmlformats.org/officeDocument/2006/relationships" xmlns:m="http://schemas.openxmlformats.org/officeDocument/2006/math" xmlns:v="urn:schemas-microsoft-com:vml" xmlns:wp14="http://schemas.microsoft.com/office/word/2010/wordprocessingDrawing" xmlns:wp="http://schemas.openxmlformats.org/drawingml/2006/wordprocessingDrawing" xmlns:w10="urn:schemas-microsoft-com:office:word" xmlns:w="http://schemas.openxmlformats.org/wordprocessingml/2006/main" xmlns:w14="http://schemas.microsoft.com/office/word/2010/wordml" xmlns:w15="http://schemas.microsoft.com/office/word/2012/wordml" xmlns:wpg="http://schemas.microsoft.com/office/word/2010/wordprocessingGroup" xmlns:wpi="http://schemas.microsoft.com/office/word/2010/wordprocessingInk" xmlns:wne="http://schemas.microsoft.com/office/word/2006/wordml" xmlns:wps="http://schemas.microsoft.com/office/word/2010/wordprocessingShape" mc:Ignorable="w14 w15 wp14">
-  <w:footnote w:type="separator" w:id="-1">
-    <w:p>
-      <w:r>
-        <w:separator/>
-      </w:r>
-    </w:p>
-  </w:footnote>
-  <w:footnote w:type="continuationSeparator" w:id="0">
-    <w:p>
-      <w:r>
-        <w:continuationSeparator/>
-      </w:r>
-    </w:p>
-  </w:footnote>
-</w:footnotes>
+<file path=word/people.xml><?xml version="1.0" encoding="utf-8"?>
+<w15:people xmlns:wpc="http://schemas.microsoft.com/office/word/2010/wordprocessingCanvas" xmlns:cx="http://schemas.microsoft.com/office/drawing/2014/chartex" xmlns:cx1="http://schemas.microsoft.com/office/drawing/2015/9/8/chartex" xmlns:cx2="http://schemas.microsoft.com/office/drawing/2015/10/21/chartex" xmlns:cx3="http://schemas.microsoft.com/office/drawing/2016/5/9/chartex" xmlns:cx4="http://schemas.microsoft.com/office/drawing/2016/5/10/chartex" xmlns:cx5="http://schemas.microsoft.com/office/drawing/2016/5/11/chartex" xmlns:cx6="http://schemas.microsoft.com/office/drawing/2016/5/12/chartex" xmlns:cx7="http://schemas.microsoft.com/office/drawing/2016/5/13/chartex" xmlns:cx8="http://schemas.microsoft.com/office/drawing/2016/5/14/chartex" xmlns:mc="http://schemas.openxmlformats.org/markup-compatibility/2006" xmlns:aink="http://schemas.microsoft.com/office/drawing/2016/ink" xmlns:am3d="http://schemas.microsoft.com/office/drawing/2017/model3d" xmlns:o="urn:schemas-microsoft-com:office:office" xmlns:r="http://schemas.openxmlformats.org/officeDocument/2006/relationships" xmlns:m="http://schemas.openxmlformats.org/officeDocument/2006/math" xmlns:v="urn:schemas-microsoft-com:vml" xmlns:wp14="http://schemas.microsoft.com/office/word/2010/wordprocessingDrawing" xmlns:wp="http://schemas.openxmlformats.org/drawingml/2006/wordprocessingDrawing" xmlns:w10="urn:schemas-microsoft-com:office:word" xmlns:w="http://schemas.openxmlformats.org/wordprocessingml/2006/main" xmlns:w14="http://schemas.microsoft.com/office/word/2010/wordml" xmlns:w15="http://schemas.microsoft.com/office/word/2012/wordml" xmlns:w16cex="http://schemas.microsoft.com/office/word/2018/wordml/cex" xmlns:w16cid="http://schemas.microsoft.com/office/word/2016/wordml/cid" xmlns:w16="http://schemas.microsoft.com/office/word/2018/wordml" xmlns:w16se="http://schemas.microsoft.com/office/word/2015/wordml/symex" xmlns:wpg="http://schemas.microsoft.com/office/word/2010/wordprocessingGroup" xmlns:wpi="http://schemas.microsoft.com/office/word/2010/wordprocessingInk" xmlns:wne="http://schemas.microsoft.com/office/word/2006/wordml" xmlns:wps="http://schemas.microsoft.com/office/word/2010/wordprocessingShape" mc:Ignorable="w14 w15 w16se w16cid w16 w16cex wp14">
+  <w15:person w15:author="Stuart Watt">
+    <w15:presenceInfo w15:providerId="Windows Live" w15:userId="b22bdd98c78dc620"/>
+  </w15:person>
+</w15:people>
 </file>
 
 <file path=word/styles.xml><?xml version="1.0" encoding="utf-8"?>
-<w:styles xmlns:mc="http://schemas.openxmlformats.org/markup-compatibility/2006" xmlns:r="http://schemas.openxmlformats.org/officeDocument/2006/relationships" xmlns:w="http://schemas.openxmlformats.org/wordprocessingml/2006/main" xmlns:w14="http://schemas.microsoft.com/office/word/2010/wordml" xmlns:w15="http://schemas.microsoft.com/office/word/2012/wordml" mc:Ignorable="w14 w15">
+<w:styles xmlns:mc="http://schemas.openxmlformats.org/markup-compatibility/2006" xmlns:r="http://schemas.openxmlformats.org/officeDocument/2006/relationships" xmlns:w="http://schemas.openxmlformats.org/wordprocessingml/2006/main" xmlns:w14="http://schemas.microsoft.com/office/word/2010/wordml" xmlns:w15="http://schemas.microsoft.com/office/word/2012/wordml" xmlns:w16cex="http://schemas.microsoft.com/office/word/2018/wordml/cex" xmlns:w16cid="http://schemas.microsoft.com/office/word/2016/wordml/cid" xmlns:w16="http://schemas.microsoft.com/office/word/2018/wordml" xmlns:w16se="http://schemas.microsoft.com/office/word/2015/wordml/symex" mc:Ignorable="w14 w15 w16se w16cid w16 w16cex">
   <w:docDefaults>
     <w:rPrDefault>
       <w:rPr>
-        <w:rFonts w:asciiTheme="minorHAnsi" w:eastAsiaTheme="minorHAnsi" w:hAnsiTheme="minorHAnsi" w:cstheme="minorBidi"/>
-        <w:sz w:val="24"/>
-        <w:szCs w:val="24"/>
-        <w:lang w:val="en-US" w:eastAsia="en-US" w:bidi="ar-SA"/>
+        <w:rFonts w:ascii="Calibri" w:eastAsia="Calibri" w:hAnsi="Calibri" w:cs="Times New Roman"/>
+        <w:lang w:val="en-CA" w:eastAsia="en-US" w:bidi="ar-SA"/>
       </w:rPr>
     </w:rPrDefault>
     <w:pPrDefault/>
   </w:docDefaults>
-  <w:latentStyles w:defLockedState="0" w:defUIPriority="99" w:defSemiHidden="0" w:defUnhideWhenUsed="0" w:defQFormat="0" w:count="381">
+  <w:latentStyles w:defLockedState="0" w:defUIPriority="99" w:defSemiHidden="0" w:defUnhideWhenUsed="0" w:defQFormat="0" w:count="376">
     <w:lsdException w:name="Normal" w:uiPriority="0" w:qFormat="1"/>
     <w:lsdException w:name="heading 1" w:uiPriority="9" w:qFormat="1"/>
     <w:lsdException w:name="heading 2" w:semiHidden="1" w:uiPriority="9" w:unhideWhenUsed="1" w:qFormat="1"/>
@@ -532,15 +247,6 @@
     <w:lsdException w:name="Balloon Text" w:semiHidden="1" w:unhideWhenUsed="1"/>
     <w:lsdException w:name="Table Grid" w:uiPriority="39"/>
     <w:lsdException w:name="Table Theme" w:semiHidden="1" w:unhideWhenUsed="1"/>
-    <w:lsdException w:name="Note Level 1" w:semiHidden="1" w:unhideWhenUsed="1"/>
-    <w:lsdException w:name="Note Level 2" w:semiHidden="1" w:unhideWhenUsed="1"/>
-    <w:lsdException w:name="Note Level 3" w:semiHidden="1" w:unhideWhenUsed="1"/>
-    <w:lsdException w:name="Note Level 4" w:semiHidden="1" w:unhideWhenUsed="1"/>
-    <w:lsdException w:name="Note Level 5" w:semiHidden="1" w:unhideWhenUsed="1"/>
-    <w:lsdException w:name="Note Level 6" w:semiHidden="1" w:unhideWhenUsed="1"/>
-    <w:lsdException w:name="Note Level 7" w:semiHidden="1" w:unhideWhenUsed="1"/>
-    <w:lsdException w:name="Note Level 8" w:semiHidden="1" w:unhideWhenUsed="1"/>
-    <w:lsdException w:name="Note Level 9" w:semiHidden="1" w:unhideWhenUsed="1"/>
     <w:lsdException w:name="Placeholder Text" w:semiHidden="1"/>
     <w:lsdException w:name="No Spacing" w:uiPriority="1" w:qFormat="1"/>
     <w:lsdException w:name="Light Shading" w:uiPriority="60"/>
@@ -757,52 +463,16 @@
     <w:lsdException w:name="List Table 6 Colorful Accent 6" w:uiPriority="51"/>
     <w:lsdException w:name="List Table 7 Colorful Accent 6" w:uiPriority="52"/>
     <w:lsdException w:name="Mention" w:semiHidden="1" w:unhideWhenUsed="1"/>
+    <w:lsdException w:name="Smart Hyperlink" w:semiHidden="1" w:unhideWhenUsed="1"/>
+    <w:lsdException w:name="Smart Link" w:semiHidden="1" w:unhideWhenUsed="1"/>
   </w:latentStyles>
   <w:style w:type="paragraph" w:default="1" w:styleId="Normal">
     <w:name w:val="Normal"/>
     <w:qFormat/>
-  </w:style>
-  <w:style w:type="paragraph" w:styleId="Heading1">
-    <w:name w:val="heading 1"/>
-    <w:basedOn w:val="Normal"/>
-    <w:next w:val="Normal"/>
-    <w:link w:val="Heading1Char"/>
-    <w:uiPriority w:val="9"/>
-    <w:qFormat/>
-    <w:rsid w:val="005E78B1"/>
-    <w:pPr>
-      <w:keepNext/>
-      <w:keepLines/>
-      <w:spacing w:before="240"/>
-      <w:outlineLvl w:val="0"/>
-    </w:pPr>
     <w:rPr>
-      <w:rFonts w:asciiTheme="majorHAnsi" w:eastAsiaTheme="majorEastAsia" w:hAnsiTheme="majorHAnsi" w:cstheme="majorBidi"/>
-      <w:color w:val="2E74B5" w:themeColor="accent1" w:themeShade="BF"/>
-      <w:sz w:val="32"/>
-      <w:szCs w:val="32"/>
-    </w:rPr>
-  </w:style>
-  <w:style w:type="paragraph" w:styleId="Heading2">
-    <w:name w:val="heading 2"/>
-    <w:basedOn w:val="Normal"/>
-    <w:next w:val="Normal"/>
-    <w:link w:val="Heading2Char"/>
-    <w:uiPriority w:val="9"/>
-    <w:unhideWhenUsed/>
-    <w:qFormat/>
-    <w:rsid w:val="005E78B1"/>
-    <w:pPr>
-      <w:keepNext/>
-      <w:keepLines/>
-      <w:spacing w:before="40"/>
-      <w:outlineLvl w:val="1"/>
-    </w:pPr>
-    <w:rPr>
-      <w:rFonts w:asciiTheme="majorHAnsi" w:eastAsiaTheme="majorEastAsia" w:hAnsiTheme="majorHAnsi" w:cstheme="majorBidi"/>
-      <w:color w:val="2E74B5" w:themeColor="accent1" w:themeShade="BF"/>
-      <w:sz w:val="26"/>
-      <w:szCs w:val="26"/>
+      <w:sz w:val="24"/>
+      <w:szCs w:val="24"/>
+      <w:lang w:val="en-US"/>
     </w:rPr>
   </w:style>
   <w:style w:type="character" w:default="1" w:styleId="DefaultParagraphFont">
@@ -832,108 +502,6 @@
     <w:semiHidden/>
     <w:unhideWhenUsed/>
   </w:style>
-  <w:style w:type="table" w:styleId="TableGrid">
-    <w:name w:val="Table Grid"/>
-    <w:basedOn w:val="TableNormal"/>
-    <w:uiPriority w:val="39"/>
-    <w:rsid w:val="005E78B1"/>
-    <w:tblPr>
-      <w:tblInd w:w="0" w:type="dxa"/>
-      <w:tblBorders>
-        <w:top w:val="single" w:sz="4" w:space="0" w:color="auto"/>
-        <w:left w:val="single" w:sz="4" w:space="0" w:color="auto"/>
-        <w:bottom w:val="single" w:sz="4" w:space="0" w:color="auto"/>
-        <w:right w:val="single" w:sz="4" w:space="0" w:color="auto"/>
-        <w:insideH w:val="single" w:sz="4" w:space="0" w:color="auto"/>
-        <w:insideV w:val="single" w:sz="4" w:space="0" w:color="auto"/>
-      </w:tblBorders>
-      <w:tblCellMar>
-        <w:top w:w="0" w:type="dxa"/>
-        <w:left w:w="108" w:type="dxa"/>
-        <w:bottom w:w="0" w:type="dxa"/>
-        <w:right w:w="108" w:type="dxa"/>
-      </w:tblCellMar>
-    </w:tblPr>
-  </w:style>
-  <w:style w:type="paragraph" w:styleId="Header">
-    <w:name w:val="header"/>
-    <w:basedOn w:val="Normal"/>
-    <w:link w:val="HeaderChar"/>
-    <w:uiPriority w:val="99"/>
-    <w:unhideWhenUsed/>
-    <w:rsid w:val="005E78B1"/>
-    <w:pPr>
-      <w:tabs>
-        <w:tab w:val="center" w:pos="4680"/>
-        <w:tab w:val="right" w:pos="9360"/>
-      </w:tabs>
-    </w:pPr>
-  </w:style>
-  <w:style w:type="character" w:customStyle="1" w:styleId="HeaderChar">
-    <w:name w:val="Header Char"/>
-    <w:basedOn w:val="DefaultParagraphFont"/>
-    <w:link w:val="Header"/>
-    <w:uiPriority w:val="99"/>
-    <w:rsid w:val="005E78B1"/>
-  </w:style>
-  <w:style w:type="paragraph" w:styleId="Footer">
-    <w:name w:val="footer"/>
-    <w:basedOn w:val="Normal"/>
-    <w:link w:val="FooterChar"/>
-    <w:uiPriority w:val="99"/>
-    <w:unhideWhenUsed/>
-    <w:rsid w:val="005E78B1"/>
-    <w:pPr>
-      <w:tabs>
-        <w:tab w:val="center" w:pos="4680"/>
-        <w:tab w:val="right" w:pos="9360"/>
-      </w:tabs>
-    </w:pPr>
-  </w:style>
-  <w:style w:type="character" w:customStyle="1" w:styleId="FooterChar">
-    <w:name w:val="Footer Char"/>
-    <w:basedOn w:val="DefaultParagraphFont"/>
-    <w:link w:val="Footer"/>
-    <w:uiPriority w:val="99"/>
-    <w:rsid w:val="005E78B1"/>
-  </w:style>
-  <w:style w:type="character" w:customStyle="1" w:styleId="Heading1Char">
-    <w:name w:val="Heading 1 Char"/>
-    <w:basedOn w:val="DefaultParagraphFont"/>
-    <w:link w:val="Heading1"/>
-    <w:uiPriority w:val="9"/>
-    <w:rsid w:val="005E78B1"/>
-    <w:rPr>
-      <w:rFonts w:asciiTheme="majorHAnsi" w:eastAsiaTheme="majorEastAsia" w:hAnsiTheme="majorHAnsi" w:cstheme="majorBidi"/>
-      <w:color w:val="2E74B5" w:themeColor="accent1" w:themeShade="BF"/>
-      <w:sz w:val="32"/>
-      <w:szCs w:val="32"/>
-    </w:rPr>
-  </w:style>
-  <w:style w:type="character" w:customStyle="1" w:styleId="Heading2Char">
-    <w:name w:val="Heading 2 Char"/>
-    <w:basedOn w:val="DefaultParagraphFont"/>
-    <w:link w:val="Heading2"/>
-    <w:uiPriority w:val="9"/>
-    <w:rsid w:val="005E78B1"/>
-    <w:rPr>
-      <w:rFonts w:asciiTheme="majorHAnsi" w:eastAsiaTheme="majorEastAsia" w:hAnsiTheme="majorHAnsi" w:cstheme="majorBidi"/>
-      <w:color w:val="2E74B5" w:themeColor="accent1" w:themeShade="BF"/>
-      <w:sz w:val="26"/>
-      <w:szCs w:val="26"/>
-    </w:rPr>
-  </w:style>
-  <w:style w:type="character" w:styleId="Strong">
-    <w:name w:val="Strong"/>
-    <w:basedOn w:val="DefaultParagraphFont"/>
-    <w:uiPriority w:val="22"/>
-    <w:qFormat/>
-    <w:rsid w:val="005E78B1"/>
-    <w:rPr>
-      <w:b/>
-      <w:bCs/>
-    </w:rPr>
-  </w:style>
 </w:styles>
 </file>
 
@@ -954,7 +522,7 @@
         <a:srgbClr val="E7E6E6"/>
       </a:lt2>
       <a:accent1>
-        <a:srgbClr val="5B9BD5"/>
+        <a:srgbClr val="4472C4"/>
       </a:accent1>
       <a:accent2>
         <a:srgbClr val="ED7D31"/>
@@ -966,7 +534,7 @@
         <a:srgbClr val="FFC000"/>
       </a:accent4>
       <a:accent5>
-        <a:srgbClr val="4472C4"/>
+        <a:srgbClr val="5B9BD5"/>
       </a:accent5>
       <a:accent6>
         <a:srgbClr val="70AD47"/>

</xml_diff>